<commit_message>
Actualizaciones documentacion, detallados anteriormente
</commit_message>
<xml_diff>
--- a/SAP - TECNOLOGIA/Iteración I/01 - Análisis de Requerimientos/04 -Especificacion de Casos de Uso/V1.1/Especificacion CU v1.1.docx
+++ b/SAP - TECNOLOGIA/Iteración I/01 - Análisis de Requerimientos/04 -Especificacion de Casos de Uso/V1.1/Especificacion CU v1.1.docx
@@ -3369,7 +3369,7 @@
       </w:tr>
       <w:tr>
         <w:trPr>
-          <w:trHeight w:val="2084"/>
+          <w:trHeight w:val="3095"/>
         </w:trPr>
         <w:tc>
           <w:tcPr>
@@ -4048,16 +4048,94 @@
                 <w:szCs w:val="20"/>
                 <w:lang w:eastAsia="es-AR"/>
               </w:rPr>
-              <w:t>hace click en el botón (+) para agregar un plato.</w:t>
-            </w:r>
-            <w:r>
-              <w:rPr>
-                <w:rFonts w:ascii="Arial" w:eastAsia="Times New Roman" w:hAnsi="Arial" w:cs="Arial"/>
-                <w:sz w:val="20"/>
-                <w:szCs w:val="20"/>
-                <w:lang w:eastAsia="es-AR"/>
-              </w:rPr>
-              <w:t xml:space="preserve"> Invocando al CUD03- Agregar Plato Pedido</w:t>
+              <w:t>hace click en el botón (+) para agregar un plato</w:t>
+            </w:r>
+            <w:r>
+              <w:rPr>
+                <w:rFonts w:ascii="Arial" w:eastAsia="Times New Roman" w:hAnsi="Arial" w:cs="Arial"/>
+                <w:sz w:val="20"/>
+                <w:szCs w:val="20"/>
+                <w:lang w:eastAsia="es-AR"/>
+              </w:rPr>
+              <w:t xml:space="preserve"> </w:t>
+            </w:r>
+          </w:p>
+        </w:tc>
+        <w:tc>
+          <w:tcPr>
+            <w:tcW w:w="3597" w:type="dxa"/>
+            <w:tcBorders>
+              <w:top w:val="nil"/>
+              <w:left w:val="nil"/>
+              <w:bottom w:val="single" w:sz="4" w:space="0" w:color="000000"/>
+              <w:right w:val="single" w:sz="4" w:space="0" w:color="000000"/>
+            </w:tcBorders>
+            <w:shd w:val="clear" w:color="auto" w:fill="auto"/>
+            <w:vAlign w:val="center"/>
+          </w:tcPr>
+          <w:p>
+            <w:pPr>
+              <w:spacing w:after="0" w:line="240" w:lineRule="auto"/>
+              <w:rPr>
+                <w:rFonts w:ascii="Arial" w:eastAsia="Times New Roman" w:hAnsi="Arial" w:cs="Arial"/>
+                <w:sz w:val="20"/>
+                <w:szCs w:val="20"/>
+                <w:lang w:eastAsia="es-AR"/>
+              </w:rPr>
+            </w:pPr>
+          </w:p>
+        </w:tc>
+      </w:tr>
+      <w:tr>
+        <w:trPr>
+          <w:trHeight w:val="703"/>
+        </w:trPr>
+        <w:tc>
+          <w:tcPr>
+            <w:tcW w:w="5072" w:type="dxa"/>
+            <w:gridSpan w:val="2"/>
+            <w:tcBorders>
+              <w:top w:val="single" w:sz="4" w:space="0" w:color="000000"/>
+              <w:left w:val="single" w:sz="4" w:space="0" w:color="000000"/>
+              <w:bottom w:val="single" w:sz="4" w:space="0" w:color="000000"/>
+              <w:right w:val="single" w:sz="4" w:space="0" w:color="000000"/>
+            </w:tcBorders>
+            <w:shd w:val="clear" w:color="auto" w:fill="auto"/>
+            <w:vAlign w:val="center"/>
+          </w:tcPr>
+          <w:p>
+            <w:pPr>
+              <w:pStyle w:val="Prrafodelista"/>
+              <w:numPr>
+                <w:ilvl w:val="0"/>
+                <w:numId w:val="2"/>
+              </w:numPr>
+              <w:spacing w:after="0" w:line="240" w:lineRule="auto"/>
+              <w:ind w:left="470" w:hanging="357"/>
+              <w:rPr>
+                <w:rFonts w:ascii="Arial" w:eastAsia="Times New Roman" w:hAnsi="Arial" w:cs="Arial"/>
+                <w:sz w:val="20"/>
+                <w:szCs w:val="20"/>
+                <w:lang w:eastAsia="es-AR"/>
+              </w:rPr>
+            </w:pPr>
+            <w:r>
+              <w:rPr>
+                <w:rFonts w:ascii="Arial" w:eastAsia="Times New Roman" w:hAnsi="Arial" w:cs="Arial"/>
+                <w:sz w:val="20"/>
+                <w:szCs w:val="20"/>
+                <w:lang w:eastAsia="es-AR"/>
+              </w:rPr>
+              <w:t xml:space="preserve">El sistema invoca </w:t>
+            </w:r>
+            <w:r>
+              <w:rPr>
+                <w:rFonts w:ascii="Arial" w:eastAsia="Times New Roman" w:hAnsi="Arial" w:cs="Arial"/>
+                <w:sz w:val="20"/>
+                <w:szCs w:val="20"/>
+                <w:lang w:eastAsia="es-AR"/>
+              </w:rPr>
+              <w:t>al CUD03- Agregar Plato Pedido</w:t>
             </w:r>
           </w:p>
         </w:tc>
@@ -4245,6 +4323,7 @@
                 <w:szCs w:val="20"/>
                 <w:lang w:eastAsia="es-AR"/>
               </w:rPr>
+              <w:lastRenderedPageBreak/>
               <w:t>El actor hace click en el botón guardar pedido</w:t>
             </w:r>
             <w:r>
@@ -4254,7 +4333,87 @@
                 <w:szCs w:val="20"/>
                 <w:lang w:eastAsia="es-AR"/>
               </w:rPr>
-              <w:t xml:space="preserve"> e invoca al CUD07 – Guardar Pedido</w:t>
+              <w:t xml:space="preserve"> </w:t>
+            </w:r>
+          </w:p>
+        </w:tc>
+        <w:tc>
+          <w:tcPr>
+            <w:tcW w:w="3597" w:type="dxa"/>
+            <w:tcBorders>
+              <w:top w:val="nil"/>
+              <w:left w:val="nil"/>
+              <w:bottom w:val="single" w:sz="4" w:space="0" w:color="000000"/>
+              <w:right w:val="single" w:sz="4" w:space="0" w:color="000000"/>
+            </w:tcBorders>
+            <w:shd w:val="clear" w:color="auto" w:fill="auto"/>
+            <w:vAlign w:val="center"/>
+          </w:tcPr>
+          <w:p>
+            <w:pPr>
+              <w:pStyle w:val="Prrafodelista"/>
+              <w:spacing w:after="0" w:line="240" w:lineRule="auto"/>
+              <w:ind w:left="470"/>
+              <w:rPr>
+                <w:rFonts w:ascii="Arial" w:eastAsia="Times New Roman" w:hAnsi="Arial" w:cs="Arial"/>
+                <w:sz w:val="20"/>
+                <w:szCs w:val="20"/>
+                <w:lang w:eastAsia="es-AR"/>
+              </w:rPr>
+            </w:pPr>
+          </w:p>
+        </w:tc>
+      </w:tr>
+      <w:tr>
+        <w:trPr>
+          <w:trHeight w:val="617"/>
+        </w:trPr>
+        <w:tc>
+          <w:tcPr>
+            <w:tcW w:w="5072" w:type="dxa"/>
+            <w:gridSpan w:val="2"/>
+            <w:tcBorders>
+              <w:top w:val="single" w:sz="4" w:space="0" w:color="000000"/>
+              <w:left w:val="single" w:sz="4" w:space="0" w:color="000000"/>
+              <w:bottom w:val="single" w:sz="4" w:space="0" w:color="000000"/>
+              <w:right w:val="single" w:sz="4" w:space="0" w:color="000000"/>
+            </w:tcBorders>
+            <w:shd w:val="clear" w:color="auto" w:fill="auto"/>
+            <w:vAlign w:val="center"/>
+          </w:tcPr>
+          <w:p>
+            <w:pPr>
+              <w:pStyle w:val="Prrafodelista"/>
+              <w:numPr>
+                <w:ilvl w:val="0"/>
+                <w:numId w:val="2"/>
+              </w:numPr>
+              <w:spacing w:after="0" w:line="240" w:lineRule="auto"/>
+              <w:ind w:left="470" w:hanging="357"/>
+              <w:rPr>
+                <w:rFonts w:ascii="Arial" w:eastAsia="Times New Roman" w:hAnsi="Arial" w:cs="Arial"/>
+                <w:sz w:val="20"/>
+                <w:szCs w:val="20"/>
+                <w:lang w:eastAsia="es-AR"/>
+              </w:rPr>
+            </w:pPr>
+            <w:r>
+              <w:rPr>
+                <w:rFonts w:ascii="Arial" w:eastAsia="Times New Roman" w:hAnsi="Arial" w:cs="Arial"/>
+                <w:sz w:val="20"/>
+                <w:szCs w:val="20"/>
+                <w:lang w:eastAsia="es-AR"/>
+              </w:rPr>
+              <w:t xml:space="preserve">El sistema invoca </w:t>
+            </w:r>
+            <w:r>
+              <w:rPr>
+                <w:rFonts w:ascii="Arial" w:eastAsia="Times New Roman" w:hAnsi="Arial" w:cs="Arial"/>
+                <w:sz w:val="20"/>
+                <w:szCs w:val="20"/>
+                <w:lang w:eastAsia="es-AR"/>
+              </w:rPr>
+              <w:t>al CUD07 – Guardar Pedido</w:t>
             </w:r>
           </w:p>
         </w:tc>
@@ -6109,8 +6268,6 @@
                 <w:lang w:eastAsia="es-AR"/>
               </w:rPr>
             </w:pPr>
-            <w:bookmarkStart w:id="0" w:name="_GoBack"/>
-            <w:bookmarkEnd w:id="0"/>
           </w:p>
         </w:tc>
       </w:tr>
@@ -12349,6 +12506,15 @@
               </w:rPr>
               <w:t> </w:t>
             </w:r>
+            <w:r>
+              <w:rPr>
+                <w:rFonts w:ascii="Arial" w:eastAsia="Times New Roman" w:hAnsi="Arial" w:cs="Arial"/>
+                <w:sz w:val="20"/>
+                <w:szCs w:val="20"/>
+                <w:lang w:eastAsia="es-AR"/>
+              </w:rPr>
+              <w:t>Paso 4 validar login</w:t>
+            </w:r>
           </w:p>
         </w:tc>
       </w:tr>
@@ -12634,7 +12800,16 @@
                 <w:szCs w:val="20"/>
                 <w:lang w:eastAsia="es-AR"/>
               </w:rPr>
-              <w:t>2.El sistema abre un formulario modal y le consulta al actor si realmente quiere guardar el pedido.</w:t>
+              <w:t>2. El</w:t>
+            </w:r>
+            <w:r>
+              <w:rPr>
+                <w:rFonts w:ascii="Arial" w:eastAsia="Times New Roman" w:hAnsi="Arial" w:cs="Arial"/>
+                <w:sz w:val="20"/>
+                <w:szCs w:val="20"/>
+                <w:lang w:eastAsia="es-AR"/>
+              </w:rPr>
+              <w:t xml:space="preserve"> sistema abre un formulario modal y le consulta al actor si realmente quiere guardar el pedido.</w:t>
             </w:r>
           </w:p>
         </w:tc>
@@ -12768,6 +12943,104 @@
               </w:rPr>
               <w:t>El sistema retorna al actor a la página “gestionarPedido”</w:t>
             </w:r>
+          </w:p>
+        </w:tc>
+      </w:tr>
+      <w:tr>
+        <w:trPr>
+          <w:trHeight w:val="765"/>
+        </w:trPr>
+        <w:tc>
+          <w:tcPr>
+            <w:tcW w:w="4740" w:type="dxa"/>
+            <w:gridSpan w:val="2"/>
+            <w:tcBorders>
+              <w:top w:val="single" w:sz="4" w:space="0" w:color="000000"/>
+              <w:left w:val="single" w:sz="4" w:space="0" w:color="000000"/>
+              <w:bottom w:val="single" w:sz="4" w:space="0" w:color="000000"/>
+              <w:right w:val="single" w:sz="4" w:space="0" w:color="000000"/>
+            </w:tcBorders>
+            <w:shd w:val="clear" w:color="auto" w:fill="auto"/>
+            <w:vAlign w:val="center"/>
+          </w:tcPr>
+          <w:p>
+            <w:pPr>
+              <w:pStyle w:val="Prrafodelista"/>
+              <w:numPr>
+                <w:ilvl w:val="0"/>
+                <w:numId w:val="10"/>
+              </w:numPr>
+              <w:spacing w:after="0" w:line="240" w:lineRule="auto"/>
+              <w:ind w:left="209" w:hanging="284"/>
+              <w:rPr>
+                <w:rFonts w:ascii="Arial" w:eastAsia="Times New Roman" w:hAnsi="Arial" w:cs="Arial"/>
+                <w:sz w:val="20"/>
+                <w:szCs w:val="20"/>
+                <w:lang w:eastAsia="es-AR"/>
+              </w:rPr>
+            </w:pPr>
+            <w:r>
+              <w:rPr>
+                <w:rFonts w:ascii="Arial" w:eastAsia="Times New Roman" w:hAnsi="Arial" w:cs="Arial"/>
+                <w:sz w:val="20"/>
+                <w:szCs w:val="20"/>
+                <w:lang w:eastAsia="es-AR"/>
+              </w:rPr>
+              <w:t>El sistema valida que exista un usuario</w:t>
+            </w:r>
+            <w:r>
+              <w:rPr>
+                <w:rFonts w:ascii="Arial" w:eastAsia="Times New Roman" w:hAnsi="Arial" w:cs="Arial"/>
+                <w:sz w:val="20"/>
+                <w:szCs w:val="20"/>
+                <w:lang w:eastAsia="es-AR"/>
+              </w:rPr>
+              <w:t xml:space="preserve"> activo</w:t>
+            </w:r>
+            <w:r>
+              <w:rPr>
+                <w:rFonts w:ascii="Arial" w:eastAsia="Times New Roman" w:hAnsi="Arial" w:cs="Arial"/>
+                <w:sz w:val="20"/>
+                <w:szCs w:val="20"/>
+                <w:lang w:eastAsia="es-AR"/>
+              </w:rPr>
+              <w:t xml:space="preserve"> en sesión, en caso contrario </w:t>
+            </w:r>
+            <w:r>
+              <w:rPr>
+                <w:rFonts w:ascii="Arial" w:eastAsia="Times New Roman" w:hAnsi="Arial" w:cs="Arial"/>
+                <w:sz w:val="20"/>
+                <w:szCs w:val="20"/>
+                <w:lang w:eastAsia="es-AR"/>
+              </w:rPr>
+              <w:t>lo redirige al login</w:t>
+            </w:r>
+          </w:p>
+        </w:tc>
+        <w:tc>
+          <w:tcPr>
+            <w:tcW w:w="4044" w:type="dxa"/>
+            <w:tcBorders>
+              <w:top w:val="nil"/>
+              <w:left w:val="nil"/>
+              <w:bottom w:val="single" w:sz="4" w:space="0" w:color="000000"/>
+              <w:right w:val="single" w:sz="4" w:space="0" w:color="000000"/>
+            </w:tcBorders>
+            <w:shd w:val="clear" w:color="auto" w:fill="auto"/>
+            <w:vAlign w:val="center"/>
+          </w:tcPr>
+          <w:p>
+            <w:pPr>
+              <w:spacing w:after="0" w:line="240" w:lineRule="auto"/>
+              <w:rPr>
+                <w:rFonts w:ascii="Arial" w:eastAsia="Times New Roman" w:hAnsi="Arial" w:cs="Arial"/>
+                <w:sz w:val="20"/>
+                <w:szCs w:val="20"/>
+                <w:lang w:eastAsia="es-AR"/>
+              </w:rPr>
+            </w:pPr>
+            <w:bookmarkStart w:id="0" w:name="_GoBack"/>
+            <w:bookmarkEnd w:id="0"/>
           </w:p>
         </w:tc>
       </w:tr>
@@ -15340,7 +15613,7 @@
 </file>
 
 <file path=customXml/itemProps1.xml><?xml version="1.0" encoding="utf-8"?>
-<ds:datastoreItem xmlns:ds="http://schemas.openxmlformats.org/officeDocument/2006/customXml" ds:itemID="{8A23F0B2-6430-4CDC-8ECB-F927142BF18D}">
+<ds:datastoreItem xmlns:ds="http://schemas.openxmlformats.org/officeDocument/2006/customXml" ds:itemID="{26AB574C-CF6D-4FA4-95A2-F116C0C52293}">
   <ds:schemaRefs>
     <ds:schemaRef ds:uri="http://schemas.openxmlformats.org/officeDocument/2006/bibliography"/>
   </ds:schemaRefs>

</xml_diff>